<commit_message>
final debug, add OSF links to study 1c and 1d files.
</commit_message>
<xml_diff>
--- a/diff_bi_mono/output/table_figure/table_lang_1c_filtered.docx
+++ b/diff_bi_mono/output/table_figure/table_lang_1c_filtered.docx
@@ -437,6 +437,99 @@
                 <w:color w:val="111111"/>
               </w:rPr>
               <w:t xml:space="preserve">42.3</w:t>
+            </w:r>
+          </w:p>
+        </w:tc>
+      </w:tr>
+      <w:tr>
+        <w:trPr>
+          <w:cantSplit/>
+          <w:trHeight w:val="412" w:hRule="auto"/>
+        </w:trPr>
+        <w:tc>
+          <w:tcPr>
+            <w:tcBorders/>
+            <w:shd w:val="clear" w:color="auto" w:fill="FFFFFF"/>
+            <w:tcMar>
+              <w:top w:w="0" w:type="dxa"/>
+              <w:bottom w:w="0" w:type="dxa"/>
+              <w:left w:w="0" w:type="dxa"/>
+              <w:right w:w="0" w:type="dxa"/>
+            </w:tcMar>
+            <w:vAlign w:val="center"/>
+          </w:tcPr>
+          <w:p>
+            <w:pPr>
+              <w:jc w:val="left"/>
+              <w:spacing w:after="40" w:before="40"/>
+              <w:ind w:firstLine="0" w:left="100" w:right="100"/>
+            </w:pPr>
+            <w:r xmlns:w="http://schemas.openxmlformats.org/wordprocessingml/2006/main" xmlns:wp="http://schemas.openxmlformats.org/drawingml/2006/wordprocessingDrawing" xmlns:r="http://schemas.openxmlformats.org/officeDocument/2006/relationships" xmlns:w14="http://schemas.microsoft.com/office/word/2010/wordml">
+              <w:rPr>
+                <w:rFonts w:ascii="Times" w:hAnsi="Times" w:eastAsia="Times" w:cs="Times"/>
+                <w:sz w:val="24"/>
+                <w:szCs w:val="24"/>
+                <w:color w:val="111111"/>
+              </w:rPr>
+              <w:t xml:space="preserve">5390</w:t>
+            </w:r>
+          </w:p>
+        </w:tc>
+        <w:tc>
+          <w:tcPr>
+            <w:tcBorders/>
+            <w:shd w:val="clear" w:color="auto" w:fill="FFFFFF"/>
+            <w:tcMar>
+              <w:top w:w="0" w:type="dxa"/>
+              <w:bottom w:w="0" w:type="dxa"/>
+              <w:left w:w="0" w:type="dxa"/>
+              <w:right w:w="0" w:type="dxa"/>
+            </w:tcMar>
+            <w:vAlign w:val="center"/>
+          </w:tcPr>
+          <w:p>
+            <w:pPr>
+              <w:jc w:val="right"/>
+              <w:spacing w:after="40" w:before="40"/>
+              <w:ind w:firstLine="0" w:left="100" w:right="100"/>
+            </w:pPr>
+            <w:r xmlns:w="http://schemas.openxmlformats.org/wordprocessingml/2006/main" xmlns:wp="http://schemas.openxmlformats.org/drawingml/2006/wordprocessingDrawing" xmlns:r="http://schemas.openxmlformats.org/officeDocument/2006/relationships" xmlns:w14="http://schemas.microsoft.com/office/word/2010/wordml">
+              <w:rPr>
+                <w:rFonts w:ascii="Times" w:hAnsi="Times" w:eastAsia="Times" w:cs="Times"/>
+                <w:sz w:val="24"/>
+                <w:szCs w:val="24"/>
+                <w:color w:val="111111"/>
+              </w:rPr>
+              <w:t xml:space="preserve">60.4</w:t>
+            </w:r>
+          </w:p>
+        </w:tc>
+        <w:tc>
+          <w:tcPr>
+            <w:tcBorders/>
+            <w:shd w:val="clear" w:color="auto" w:fill="FFFFFF"/>
+            <w:tcMar>
+              <w:top w:w="0" w:type="dxa"/>
+              <w:bottom w:w="0" w:type="dxa"/>
+              <w:left w:w="0" w:type="dxa"/>
+              <w:right w:w="0" w:type="dxa"/>
+            </w:tcMar>
+            <w:vAlign w:val="center"/>
+          </w:tcPr>
+          <w:p>
+            <w:pPr>
+              <w:jc w:val="right"/>
+              <w:spacing w:after="40" w:before="40"/>
+              <w:ind w:firstLine="0" w:left="100" w:right="100"/>
+            </w:pPr>
+            <w:r xmlns:w="http://schemas.openxmlformats.org/wordprocessingml/2006/main" xmlns:wp="http://schemas.openxmlformats.org/drawingml/2006/wordprocessingDrawing" xmlns:r="http://schemas.openxmlformats.org/officeDocument/2006/relationships" xmlns:w14="http://schemas.microsoft.com/office/word/2010/wordml">
+              <w:rPr>
+                <w:rFonts w:ascii="Times" w:hAnsi="Times" w:eastAsia="Times" w:cs="Times"/>
+                <w:sz w:val="24"/>
+                <w:szCs w:val="24"/>
+                <w:color w:val="111111"/>
+              </w:rPr>
+              <w:t xml:space="preserve">39.6</w:t>
             </w:r>
           </w:p>
         </w:tc>

</xml_diff>